<commit_message>
Adição de arquivos csv
</commit_message>
<xml_diff>
--- a/modelos/StoryTelling-v2.docx
+++ b/modelos/StoryTelling-v2.docx
@@ -5,29 +5,20 @@
     <w:p>
       <w:pPr>
         <w:pStyle w:val="Ttulo1"/>
+      </w:pPr>
+      <w:r>
+        <w:t>1 – Mundo Comum</w:t>
+      </w:r>
+    </w:p>
+    <w:p>
+      <w:pPr>
         <w:jc w:val="both"/>
       </w:pPr>
       <w:r>
-        <w:t>1 – Mundo Comum</w:t>
-      </w:r>
-    </w:p>
-    <w:p>
-      <w:pPr>
-        <w:jc w:val="both"/>
-      </w:pPr>
-      <w:r>
         <w:t>Uma nova clínica médica chamada SP Med</w:t>
       </w:r>
       <w:r>
-        <w:t xml:space="preserve">ical </w:t>
-      </w:r>
-      <w:proofErr w:type="spellStart"/>
-      <w:r>
-        <w:t>Group</w:t>
-      </w:r>
-      <w:proofErr w:type="spellEnd"/>
-      <w:r>
-        <w:t>, empresa de pequeno porte que atua</w:t>
+        <w:t>ical Group, empresa de pequeno porte que atua</w:t>
       </w:r>
       <w:r>
         <w:t xml:space="preserve"> no</w:t>
@@ -273,15 +264,7 @@
         <w:t>da clínica</w:t>
       </w:r>
       <w:r>
-        <w:t xml:space="preserve"> (como endereço, horário de funcionamento, </w:t>
-      </w:r>
-      <w:proofErr w:type="spellStart"/>
-      <w:r>
-        <w:t>cnpj</w:t>
-      </w:r>
-      <w:proofErr w:type="spellEnd"/>
-      <w:r>
-        <w:t>, nome fantasia e razão social)</w:t>
+        <w:t xml:space="preserve"> (como endereço, horário de funcionamento, cnpj, nome fantasia e razão social)</w:t>
       </w:r>
       <w:r>
         <w:t>;</w:t>
@@ -486,14 +469,12 @@
           <w:sz w:val="14"/>
         </w:rPr>
       </w:pPr>
-      <w:proofErr w:type="spellStart"/>
       <w:r>
         <w:rPr>
           <w:sz w:val="14"/>
         </w:rPr>
         <w:t>React</w:t>
       </w:r>
-      <w:proofErr w:type="spellEnd"/>
       <w:r>
         <w:rPr>
           <w:sz w:val="14"/>
@@ -513,352 +494,652 @@
           <w:sz w:val="14"/>
         </w:rPr>
       </w:pPr>
-      <w:proofErr w:type="spellStart"/>
       <w:r>
         <w:rPr>
           <w:sz w:val="14"/>
         </w:rPr>
-        <w:t>React</w:t>
-      </w:r>
-      <w:proofErr w:type="spellEnd"/>
+        <w:t>React Native</w:t>
+      </w:r>
       <w:r>
         <w:rPr>
           <w:sz w:val="14"/>
         </w:rPr>
+        <w:t>: 20 dias</w:t>
+      </w:r>
+      <w:r>
+        <w:rPr>
+          <w:sz w:val="14"/>
+        </w:rPr>
+        <w:t xml:space="preserve"> 75hrs</w:t>
+      </w:r>
+    </w:p>
+    <w:p>
+      <w:pPr>
+        <w:pStyle w:val="Ttulo2"/>
+      </w:pPr>
+      <w:r>
+        <w:lastRenderedPageBreak/>
+        <w:t>SPRINT 1 – Banco de Dados</w:t>
+      </w:r>
+    </w:p>
+    <w:p>
+      <w:r>
+        <w:t>A clínica SP Medical Group contratou o núcleo de desenvolvimento do SENAI de Informática para desenvolver sua solução em software. De acordo com a cultura de desenvolvimento de softwares criada no núcleo de desenvolvimento, o primeiro passo para a construção do sistema é desenvolver a modelagem do banco de dados que será utilizada pelo sistema em seus modelos conceitual, lógico e físico.</w:t>
+      </w:r>
+    </w:p>
+    <w:p>
+      <w:r>
+        <w:t xml:space="preserve">Para ajudar na construção da modelagem, </w:t>
+      </w:r>
+      <w:r>
+        <w:t xml:space="preserve">Fernando Strada disponibilizou as planilhas onde guardava os dados administrativos da clínica, com informações referentes a: médicos cadastrados, pacientes e </w:t>
+      </w:r>
+      <w:r>
+        <w:t xml:space="preserve">consultas. Você utilizará </w:t>
+      </w:r>
+      <w:r>
+        <w:t>estes documentos como base para a construção do banco e dados.</w:t>
+      </w:r>
+    </w:p>
+    <w:p/>
+    <w:p>
+      <w:pPr>
+        <w:pStyle w:val="Ttulo3"/>
+      </w:pPr>
+      <w:r>
+        <w:t>Capacidades</w:t>
+      </w:r>
+      <w:r>
+        <w:t xml:space="preserve"> e crit</w:t>
+      </w:r>
+      <w:r>
+        <w:t>érios</w:t>
+      </w:r>
+    </w:p>
+    <w:p/>
+    <w:p>
+      <w:r>
+        <w:t>Os critérios estão em vermelho abaixo de cada capacidade</w:t>
+      </w:r>
+    </w:p>
+    <w:p/>
+    <w:p>
+      <w:pPr>
+        <w:rPr>
+          <w:i/>
+        </w:rPr>
+      </w:pPr>
+      <w:r>
+        <w:rPr>
+          <w:i/>
+        </w:rPr>
+        <w:t>Banco de Dados</w:t>
+      </w:r>
+    </w:p>
+    <w:p>
+      <w:r>
+        <w:t>1. Identificar as características de banco de dados relacionais e não-relacionais</w:t>
+      </w:r>
+    </w:p>
+    <w:p>
+      <w:pPr>
+        <w:rPr>
+          <w:color w:val="FF0000"/>
+          <w:sz w:val="18"/>
+        </w:rPr>
+      </w:pPr>
+      <w:r>
+        <w:rPr>
+          <w:color w:val="FF0000"/>
+          <w:sz w:val="18"/>
+        </w:rPr>
+        <w:t>Definiu corretamente a importância do banco de dados</w:t>
+      </w:r>
+    </w:p>
+    <w:p>
+      <w:pPr>
+        <w:rPr>
+          <w:color w:val="FF0000"/>
+          <w:sz w:val="18"/>
+        </w:rPr>
+      </w:pPr>
+      <w:r>
+        <w:rPr>
+          <w:color w:val="FF0000"/>
+          <w:sz w:val="18"/>
+        </w:rPr>
+        <w:t>Definiu corretamente o que é banco de dados relacionais</w:t>
+      </w:r>
+    </w:p>
+    <w:p>
+      <w:pPr>
+        <w:rPr>
+          <w:color w:val="00B0F0"/>
+          <w:sz w:val="18"/>
+        </w:rPr>
+      </w:pPr>
+      <w:r>
+        <w:rPr>
+          <w:color w:val="00B0F0"/>
+          <w:sz w:val="18"/>
+        </w:rPr>
+        <w:t>Identificou as diferenças entre bancos de dados relacionais e não-relacionais</w:t>
+      </w:r>
+    </w:p>
+    <w:p>
+      <w:r>
+        <w:t>2. Configurar o ambiente para utilização de banco de dados relacional</w:t>
+      </w:r>
+    </w:p>
+    <w:p>
+      <w:pPr>
+        <w:rPr>
+          <w:color w:val="FF0000"/>
+          <w:sz w:val="18"/>
+        </w:rPr>
+      </w:pPr>
+      <w:r>
+        <w:rPr>
+          <w:color w:val="FF0000"/>
+          <w:sz w:val="18"/>
+        </w:rPr>
+        <w:t xml:space="preserve">Conectou-se corretamente ao </w:t>
+      </w:r>
+      <w:r>
+        <w:rPr>
+          <w:color w:val="FF0000"/>
+          <w:sz w:val="18"/>
+        </w:rPr>
+        <w:t>banco de dados</w:t>
+      </w:r>
+      <w:r>
+        <w:rPr>
+          <w:color w:val="FF0000"/>
+          <w:sz w:val="18"/>
+        </w:rPr>
+        <w:t xml:space="preserve"> local</w:t>
+      </w:r>
+    </w:p>
+    <w:p>
+      <w:pPr>
+        <w:rPr>
+          <w:color w:val="00B0F0"/>
+          <w:sz w:val="18"/>
+        </w:rPr>
+      </w:pPr>
+      <w:r>
+        <w:rPr>
+          <w:color w:val="00B0F0"/>
+          <w:sz w:val="18"/>
+        </w:rPr>
+        <w:t>Liberou o acesso remoto para acesso externo</w:t>
+      </w:r>
+    </w:p>
+    <w:p>
+      <w:r>
+        <w:t>4. Elaborar diagramas de modelagem do banco de dados de acordo com a arquitetura definida (3)</w:t>
+      </w:r>
+    </w:p>
+    <w:p>
+      <w:pPr>
+        <w:rPr>
+          <w:color w:val="FF0000"/>
+          <w:sz w:val="18"/>
+        </w:rPr>
+      </w:pPr>
+      <w:r>
+        <w:rPr>
+          <w:color w:val="FF0000"/>
+          <w:sz w:val="18"/>
+        </w:rPr>
+        <w:t>Exportou o diagrama</w:t>
+      </w:r>
+      <w:r>
+        <w:rPr>
+          <w:color w:val="FF0000"/>
+          <w:sz w:val="18"/>
+        </w:rPr>
+        <w:t xml:space="preserve"> de modelo lógico</w:t>
+      </w:r>
+      <w:r>
+        <w:rPr>
+          <w:color w:val="FF0000"/>
+          <w:sz w:val="18"/>
+        </w:rPr>
         <w:t xml:space="preserve"> </w:t>
       </w:r>
-      <w:proofErr w:type="spellStart"/>
-      <w:r>
-        <w:rPr>
+      <w:r>
+        <w:rPr>
+          <w:color w:val="FF0000"/>
+          <w:sz w:val="18"/>
+        </w:rPr>
+        <w:t xml:space="preserve">de acordo com a </w:t>
+      </w:r>
+      <w:r>
+        <w:rPr>
+          <w:color w:val="FF0000"/>
+          <w:sz w:val="18"/>
+        </w:rPr>
+        <w:t>situação problema</w:t>
+      </w:r>
+    </w:p>
+    <w:p>
+      <w:pPr>
+        <w:rPr>
+          <w:color w:val="00B0F0"/>
+          <w:sz w:val="18"/>
+        </w:rPr>
+      </w:pPr>
+      <w:r>
+        <w:rPr>
+          <w:color w:val="00B0F0"/>
+          <w:sz w:val="18"/>
+        </w:rPr>
+        <w:t xml:space="preserve">Exportou o diagrama de modelo conceitual de acordo com a </w:t>
+      </w:r>
+      <w:r>
+        <w:rPr>
+          <w:color w:val="00B0F0"/>
+          <w:sz w:val="18"/>
+        </w:rPr>
+        <w:t>situação problema</w:t>
+      </w:r>
+      <w:r>
+        <w:rPr>
+          <w:color w:val="00B0F0"/>
+          <w:sz w:val="18"/>
+        </w:rPr>
+        <w:t xml:space="preserve"> </w:t>
+      </w:r>
+    </w:p>
+    <w:p>
+      <w:pPr>
+        <w:rPr>
+          <w:color w:val="FF0000"/>
+          <w:sz w:val="18"/>
+        </w:rPr>
+      </w:pPr>
+      <w:r>
+        <w:rPr>
+          <w:color w:val="FF0000"/>
+          <w:sz w:val="18"/>
+        </w:rPr>
+        <w:t xml:space="preserve">Exportou o diagrama de modelo físico de acordo com a </w:t>
+      </w:r>
+      <w:r>
+        <w:rPr>
+          <w:color w:val="FF0000"/>
+          <w:sz w:val="18"/>
+        </w:rPr>
+        <w:t>situação problema</w:t>
+      </w:r>
+    </w:p>
+    <w:p>
+      <w:pPr>
+        <w:rPr>
+          <w:color w:val="FF0000"/>
           <w:sz w:val="14"/>
         </w:rPr>
-        <w:t>Native</w:t>
-      </w:r>
-      <w:proofErr w:type="spellEnd"/>
-      <w:r>
-        <w:rPr>
+      </w:pPr>
+      <w:r>
+        <w:rPr>
+          <w:color w:val="FF0000"/>
           <w:sz w:val="14"/>
         </w:rPr>
-        <w:t>: 20 dias</w:t>
-      </w:r>
-      <w:r>
-        <w:rPr>
-          <w:sz w:val="14"/>
-        </w:rPr>
-        <w:t xml:space="preserve"> 75hrs</w:t>
-      </w:r>
-    </w:p>
-    <w:p>
-      <w:pPr>
-        <w:pStyle w:val="Ttulo2"/>
-      </w:pPr>
+        <w:t>Obs.: brModelo/draw.io</w:t>
+      </w:r>
+    </w:p>
+    <w:p>
+      <w:r>
+        <w:t>7. Documentar a estrutura do banco de dados por meio de dicionário de dados</w:t>
+      </w:r>
+    </w:p>
+    <w:p>
+      <w:pPr>
+        <w:rPr>
+          <w:color w:val="FF0000"/>
+          <w:sz w:val="18"/>
+        </w:rPr>
+      </w:pPr>
+      <w:r>
+        <w:rPr>
+          <w:color w:val="FF0000"/>
+          <w:sz w:val="18"/>
+        </w:rPr>
+        <w:t>Criou o arquivo de documentação para entrega ao cliente</w:t>
+      </w:r>
+      <w:r>
+        <w:rPr>
+          <w:color w:val="FF0000"/>
+          <w:sz w:val="18"/>
+        </w:rPr>
+        <w:t xml:space="preserve"> conforme solicitado na </w:t>
+      </w:r>
+      <w:r>
+        <w:rPr>
+          <w:color w:val="FF0000"/>
+          <w:sz w:val="18"/>
+        </w:rPr>
+        <w:t>situação problema</w:t>
+      </w:r>
+    </w:p>
+    <w:p>
+      <w:pPr>
+        <w:rPr>
+          <w:color w:val="FF0000"/>
+          <w:sz w:val="18"/>
+        </w:rPr>
+      </w:pPr>
+      <w:r>
+        <w:rPr>
+          <w:color w:val="FF0000"/>
+          <w:sz w:val="18"/>
+        </w:rPr>
+        <w:t>Incluiu as modelagens no arquivo de documentação conforme solicitado no item 4.</w:t>
+      </w:r>
+    </w:p>
+    <w:p>
+      <w:pPr>
+        <w:rPr>
+          <w:color w:val="00B0F0"/>
+          <w:sz w:val="18"/>
+        </w:rPr>
+      </w:pPr>
+      <w:r>
+        <w:rPr>
+          <w:color w:val="00B0F0"/>
+          <w:sz w:val="18"/>
+        </w:rPr>
+        <w:t>Descreveu corretamente as descrições das modelagens</w:t>
+      </w:r>
+    </w:p>
+    <w:p>
+      <w:r>
+        <w:t>3. Utilizar tipos de dados para definição dos atributos do banco de dados</w:t>
+      </w:r>
+    </w:p>
+    <w:p>
+      <w:pPr>
+        <w:rPr>
+          <w:color w:val="FF0000"/>
+          <w:sz w:val="18"/>
+        </w:rPr>
+      </w:pPr>
+      <w:r>
+        <w:rPr>
+          <w:color w:val="FF0000"/>
+          <w:sz w:val="18"/>
+        </w:rPr>
+        <w:t>Utilizou os tipos de dados corretos para os campos das tabelas (usuário, prontuário e especialidade)</w:t>
+      </w:r>
+    </w:p>
+    <w:p>
+      <w:pPr>
+        <w:rPr>
+          <w:color w:val="00B0F0"/>
+          <w:sz w:val="18"/>
+        </w:rPr>
+      </w:pPr>
+      <w:r>
+        <w:rPr>
+          <w:color w:val="00B0F0"/>
+          <w:sz w:val="18"/>
+        </w:rPr>
+        <w:t>Utilizou o default para deixar um valor padrão para o valor na tabela de consultas</w:t>
+      </w:r>
+    </w:p>
+    <w:p>
+      <w:r>
+        <w:lastRenderedPageBreak/>
+        <w:t>5. Utilizar relacionamentos entre as tabelas do banco de dados</w:t>
+      </w:r>
+    </w:p>
+    <w:p>
+      <w:pPr>
+        <w:rPr>
+          <w:color w:val="FF0000"/>
+          <w:sz w:val="18"/>
+        </w:rPr>
+      </w:pPr>
+      <w:r>
+        <w:rPr>
+          <w:color w:val="FF0000"/>
+          <w:sz w:val="18"/>
+        </w:rPr>
+        <w:t xml:space="preserve">Relacionou as tabelas de acordo com a </w:t>
+      </w:r>
+      <w:r>
+        <w:rPr>
+          <w:color w:val="FF0000"/>
+          <w:sz w:val="18"/>
+        </w:rPr>
+        <w:t>situação problema</w:t>
+      </w:r>
+      <w:r>
+        <w:rPr>
+          <w:color w:val="FF0000"/>
+          <w:sz w:val="18"/>
+        </w:rPr>
+        <w:t xml:space="preserve"> (vinculou </w:t>
+      </w:r>
+      <w:r>
+        <w:rPr>
+          <w:color w:val="FF0000"/>
+          <w:sz w:val="18"/>
+        </w:rPr>
+        <w:t xml:space="preserve">a tabela de </w:t>
+      </w:r>
+      <w:r>
+        <w:rPr>
+          <w:color w:val="FF0000"/>
+          <w:sz w:val="18"/>
+        </w:rPr>
+        <w:t>prontuário</w:t>
+      </w:r>
+      <w:r>
+        <w:rPr>
+          <w:color w:val="FF0000"/>
+          <w:sz w:val="18"/>
+        </w:rPr>
+        <w:t xml:space="preserve"> com a de consultas</w:t>
+      </w:r>
+      <w:r>
+        <w:rPr>
+          <w:color w:val="FF0000"/>
+          <w:sz w:val="18"/>
+        </w:rPr>
+        <w:t>,</w:t>
+      </w:r>
+      <w:r>
+        <w:rPr>
+          <w:color w:val="FF0000"/>
+          <w:sz w:val="18"/>
+        </w:rPr>
+        <w:t xml:space="preserve"> vinculou a tabela de prontuários com a de consultas e </w:t>
+      </w:r>
+      <w:r>
+        <w:rPr>
+          <w:color w:val="FF0000"/>
+          <w:sz w:val="18"/>
+        </w:rPr>
+        <w:t>médicos</w:t>
+      </w:r>
       <w:bookmarkStart w:id="0" w:name="_GoBack"/>
       <w:bookmarkEnd w:id="0"/>
       <w:r>
-        <w:lastRenderedPageBreak/>
-        <w:t>SPRINT 1 – Banco de Dados</w:t>
-      </w:r>
-    </w:p>
-    <w:p>
-      <w:r>
-        <w:t xml:space="preserve">A clínica SP Medical </w:t>
-      </w:r>
-      <w:proofErr w:type="spellStart"/>
-      <w:r>
-        <w:t>Group</w:t>
-      </w:r>
-      <w:proofErr w:type="spellEnd"/>
-      <w:r>
-        <w:t xml:space="preserve"> contratou o núcleo de desenvolvimento do SENAI de Informática para desenvolver sua solução em software. De acordo com a cultura de desenvolvimento de softwares criada no núcleo de desenvolvimento, o primeiro passo para a construção do sistema é desenvolver a modelagem do banco de dados que será utilizada pelo sistema em seus modelos conceitual, lógico e físico.</w:t>
-      </w:r>
-    </w:p>
-    <w:p>
-      <w:r>
-        <w:t xml:space="preserve">Para ajudar na construção da modelagem, </w:t>
-      </w:r>
-      <w:r>
-        <w:t xml:space="preserve">Fernando Strada disponibilizou as planilhas onde guardava os dados administrativos da clínica, com informações referentes a: médicos cadastrados, pacientes e </w:t>
-      </w:r>
-      <w:r>
-        <w:t xml:space="preserve">consultas. Você utilizará </w:t>
-      </w:r>
-      <w:r>
-        <w:t>estes documentos como base para a construção do banco e dados.</w:t>
-      </w:r>
-    </w:p>
-    <w:p/>
-    <w:p>
-      <w:pPr>
-        <w:pStyle w:val="Ttulo3"/>
-      </w:pPr>
-      <w:r>
-        <w:t>Capacidades</w:t>
-      </w:r>
-      <w:r>
-        <w:t xml:space="preserve"> e crit</w:t>
-      </w:r>
-      <w:r>
-        <w:t>érios</w:t>
-      </w:r>
-    </w:p>
-    <w:p/>
-    <w:p>
-      <w:r>
-        <w:t>Os critérios estão em vermelho abaixo de cada capacidade</w:t>
-      </w:r>
-    </w:p>
-    <w:p/>
-    <w:p>
-      <w:pPr>
-        <w:rPr>
-          <w:i/>
-        </w:rPr>
-      </w:pPr>
-      <w:r>
-        <w:rPr>
-          <w:i/>
-        </w:rPr>
-        <w:t>Banco de Dados</w:t>
-      </w:r>
-    </w:p>
-    <w:p>
-      <w:r>
-        <w:t>1. Identificar as características de banco de dados relacionais e não-relacionais</w:t>
-      </w:r>
-    </w:p>
-    <w:p>
-      <w:pPr>
-        <w:rPr>
-          <w:color w:val="FF0000"/>
-          <w:sz w:val="18"/>
-        </w:rPr>
-      </w:pPr>
-      <w:r>
-        <w:rPr>
-          <w:color w:val="FF0000"/>
-          <w:sz w:val="18"/>
-        </w:rPr>
-        <w:t>Definiu corretamente a importância do banco de dados</w:t>
-      </w:r>
-    </w:p>
-    <w:p>
-      <w:pPr>
-        <w:rPr>
-          <w:color w:val="FF0000"/>
-          <w:sz w:val="18"/>
-        </w:rPr>
-      </w:pPr>
-      <w:r>
-        <w:rPr>
-          <w:color w:val="FF0000"/>
-          <w:sz w:val="18"/>
-        </w:rPr>
-        <w:t>Definiu corretamente o que é banco de dados relacionais</w:t>
-      </w:r>
-    </w:p>
-    <w:p>
-      <w:pPr>
-        <w:rPr>
-          <w:color w:val="00B0F0"/>
-          <w:sz w:val="18"/>
-        </w:rPr>
-      </w:pPr>
-      <w:r>
-        <w:rPr>
-          <w:color w:val="00B0F0"/>
-          <w:sz w:val="18"/>
-        </w:rPr>
-        <w:t>Identificou as diferenças entre bancos de dados relacionais e não-relacionais</w:t>
-      </w:r>
-    </w:p>
-    <w:p>
-      <w:r>
-        <w:t>2. Configurar o ambiente para utilização de banco de dados relacional</w:t>
-      </w:r>
-    </w:p>
-    <w:p>
-      <w:pPr>
-        <w:rPr>
-          <w:color w:val="FF0000"/>
-          <w:sz w:val="18"/>
-        </w:rPr>
-      </w:pPr>
-      <w:r>
-        <w:rPr>
-          <w:color w:val="FF0000"/>
-          <w:sz w:val="18"/>
-        </w:rPr>
-        <w:t xml:space="preserve">Conectou-se corretamente ao </w:t>
-      </w:r>
-      <w:r>
-        <w:rPr>
-          <w:color w:val="FF0000"/>
-          <w:sz w:val="18"/>
-        </w:rPr>
-        <w:t>banco de dados</w:t>
-      </w:r>
-      <w:r>
-        <w:rPr>
-          <w:color w:val="FF0000"/>
-          <w:sz w:val="18"/>
-        </w:rPr>
-        <w:t xml:space="preserve"> local</w:t>
-      </w:r>
-    </w:p>
-    <w:p>
-      <w:pPr>
-        <w:rPr>
-          <w:color w:val="00B0F0"/>
-          <w:sz w:val="18"/>
-        </w:rPr>
-      </w:pPr>
-      <w:r>
-        <w:rPr>
-          <w:color w:val="00B0F0"/>
-          <w:sz w:val="18"/>
-        </w:rPr>
-        <w:t>Liberou o acesso remoto para acesso externo</w:t>
-      </w:r>
-    </w:p>
-    <w:p>
-      <w:r>
-        <w:t>4. Elaborar diagramas de modelagem do banco de dados de acordo com a arquitetura definida (3)</w:t>
-      </w:r>
-    </w:p>
-    <w:p>
-      <w:pPr>
-        <w:rPr>
-          <w:color w:val="FF0000"/>
-          <w:sz w:val="18"/>
-        </w:rPr>
-      </w:pPr>
-      <w:r>
-        <w:rPr>
-          <w:color w:val="FF0000"/>
-          <w:sz w:val="18"/>
-        </w:rPr>
-        <w:t>Exportou o diagrama</w:t>
-      </w:r>
-      <w:r>
-        <w:rPr>
-          <w:color w:val="FF0000"/>
-          <w:sz w:val="18"/>
-        </w:rPr>
-        <w:t xml:space="preserve"> de modelo lógico</w:t>
-      </w:r>
-      <w:r>
-        <w:rPr>
-          <w:color w:val="FF0000"/>
-          <w:sz w:val="18"/>
-        </w:rPr>
-        <w:t xml:space="preserve"> </w:t>
-      </w:r>
-      <w:r>
-        <w:rPr>
-          <w:color w:val="FF0000"/>
-          <w:sz w:val="18"/>
-        </w:rPr>
-        <w:t xml:space="preserve">de acordo com a </w:t>
-      </w:r>
-      <w:r>
-        <w:rPr>
-          <w:color w:val="FF0000"/>
+        <w:rPr>
+          <w:color w:val="FF0000"/>
+          <w:sz w:val="18"/>
+        </w:rPr>
+        <w:t>,</w:t>
+      </w:r>
+      <w:r>
+        <w:rPr>
+          <w:color w:val="FF0000"/>
+          <w:sz w:val="18"/>
+        </w:rPr>
+        <w:t xml:space="preserve"> vinculou a tabela de médicos com a tabela de especialidades, vinculou a tabela de </w:t>
+      </w:r>
+      <w:r>
+        <w:rPr>
+          <w:color w:val="FF0000"/>
+          <w:sz w:val="18"/>
+        </w:rPr>
+        <w:t>médicos com a tabela de clínicas</w:t>
+      </w:r>
+      <w:r>
+        <w:rPr>
+          <w:color w:val="FF0000"/>
+          <w:sz w:val="18"/>
+        </w:rPr>
+        <w:t>)</w:t>
+      </w:r>
+    </w:p>
+    <w:p>
+      <w:pPr>
+        <w:rPr>
+          <w:color w:val="00B0F0"/>
+          <w:sz w:val="18"/>
+        </w:rPr>
+      </w:pPr>
+      <w:r>
+        <w:rPr>
+          <w:color w:val="00B0F0"/>
+          <w:sz w:val="18"/>
+        </w:rPr>
+        <w:t xml:space="preserve">Definiu as chaves primárias de todas as tabelas de acordo com a </w:t>
+      </w:r>
+      <w:r>
+        <w:rPr>
+          <w:color w:val="00B0F0"/>
           <w:sz w:val="18"/>
         </w:rPr>
         <w:t>situação problema</w:t>
       </w:r>
     </w:p>
     <w:p>
-      <w:pPr>
-        <w:rPr>
-          <w:color w:val="00B0F0"/>
-          <w:sz w:val="18"/>
-        </w:rPr>
-      </w:pPr>
-      <w:r>
-        <w:rPr>
-          <w:color w:val="00B0F0"/>
-          <w:sz w:val="18"/>
-        </w:rPr>
-        <w:t xml:space="preserve">Exportou o diagrama de modelo conceitual de acordo com a </w:t>
-      </w:r>
-      <w:r>
-        <w:rPr>
-          <w:color w:val="00B0F0"/>
+      <w:r>
+        <w:t>9. Utilizar linguagem de definição de dados (DDL)</w:t>
+      </w:r>
+    </w:p>
+    <w:p>
+      <w:pPr>
+        <w:rPr>
+          <w:color w:val="FF0000"/>
+          <w:sz w:val="18"/>
+        </w:rPr>
+      </w:pPr>
+      <w:r>
+        <w:rPr>
+          <w:color w:val="FF0000"/>
+          <w:sz w:val="18"/>
+        </w:rPr>
+        <w:t xml:space="preserve">Criou todas as tabelas de acordo com a </w:t>
+      </w:r>
+      <w:r>
+        <w:rPr>
+          <w:color w:val="FF0000"/>
           <w:sz w:val="18"/>
         </w:rPr>
         <w:t>situação problema</w:t>
       </w:r>
       <w:r>
         <w:rPr>
-          <w:color w:val="00B0F0"/>
-          <w:sz w:val="18"/>
-        </w:rPr>
-        <w:t xml:space="preserve"> </w:t>
-      </w:r>
-    </w:p>
-    <w:p>
-      <w:pPr>
-        <w:rPr>
-          <w:color w:val="FF0000"/>
-          <w:sz w:val="18"/>
-        </w:rPr>
-      </w:pPr>
-      <w:r>
-        <w:rPr>
-          <w:color w:val="FF0000"/>
-          <w:sz w:val="18"/>
-        </w:rPr>
-        <w:t xml:space="preserve">Exportou o diagrama de modelo físico de acordo com a </w:t>
-      </w:r>
-      <w:r>
-        <w:rPr>
-          <w:color w:val="FF0000"/>
+          <w:color w:val="FF0000"/>
+          <w:sz w:val="18"/>
+        </w:rPr>
+        <w:t xml:space="preserve"> (es</w:t>
+      </w:r>
+      <w:r>
+        <w:rPr>
+          <w:color w:val="FF0000"/>
+          <w:sz w:val="18"/>
+        </w:rPr>
+        <w:t xml:space="preserve">pecialidades, </w:t>
+      </w:r>
+      <w:r>
+        <w:rPr>
+          <w:color w:val="FF0000"/>
+          <w:sz w:val="18"/>
+        </w:rPr>
+        <w:t>médicos, administradores, pacientes, consultas, prontuários,</w:t>
+      </w:r>
+      <w:r>
+        <w:rPr>
+          <w:color w:val="FF0000"/>
+          <w:sz w:val="18"/>
+        </w:rPr>
+        <w:t xml:space="preserve"> clínicas</w:t>
+      </w:r>
+      <w:r>
+        <w:rPr>
+          <w:color w:val="FF0000"/>
+          <w:sz w:val="18"/>
+        </w:rPr>
+        <w:t>)</w:t>
+      </w:r>
+    </w:p>
+    <w:p>
+      <w:pPr>
+        <w:rPr>
+          <w:color w:val="00B0F0"/>
+          <w:sz w:val="18"/>
+        </w:rPr>
+      </w:pPr>
+      <w:r>
+        <w:rPr>
+          <w:color w:val="00B0F0"/>
+          <w:sz w:val="18"/>
+        </w:rPr>
+        <w:t xml:space="preserve">Alterou a tabela de </w:t>
+      </w:r>
+      <w:r>
+        <w:rPr>
+          <w:color w:val="00B0F0"/>
+          <w:sz w:val="18"/>
+        </w:rPr>
+        <w:t>especialidades</w:t>
+      </w:r>
+      <w:r>
+        <w:rPr>
+          <w:color w:val="00B0F0"/>
+          <w:sz w:val="18"/>
+        </w:rPr>
+        <w:t xml:space="preserve"> de acordo com a </w:t>
+      </w:r>
+      <w:r>
+        <w:rPr>
+          <w:color w:val="00B0F0"/>
           <w:sz w:val="18"/>
         </w:rPr>
         <w:t>situação problema</w:t>
       </w:r>
     </w:p>
     <w:p>
-      <w:pPr>
-        <w:rPr>
-          <w:color w:val="FF0000"/>
-          <w:sz w:val="14"/>
-        </w:rPr>
-      </w:pPr>
-      <w:r>
-        <w:rPr>
-          <w:color w:val="FF0000"/>
-          <w:sz w:val="14"/>
-        </w:rPr>
-        <w:t>Obs.: brModelo/draw.io</w:t>
-      </w:r>
-    </w:p>
-    <w:p>
-      <w:r>
-        <w:t>7. Documentar a estrutura do banco de dados por meio de dicionário de dados</w:t>
-      </w:r>
-    </w:p>
-    <w:p>
-      <w:pPr>
-        <w:rPr>
-          <w:color w:val="FF0000"/>
-          <w:sz w:val="18"/>
-        </w:rPr>
-      </w:pPr>
-      <w:r>
-        <w:rPr>
-          <w:color w:val="FF0000"/>
-          <w:sz w:val="18"/>
-        </w:rPr>
-        <w:t>Criou o arquivo de documentação para entrega ao cliente</w:t>
-      </w:r>
-      <w:r>
-        <w:rPr>
-          <w:color w:val="FF0000"/>
-          <w:sz w:val="18"/>
-        </w:rPr>
-        <w:t xml:space="preserve"> conforme solicitado na </w:t>
+      <w:r>
+        <w:t>10. Utilizar linguagem de manipulação de dados (DML)</w:t>
+      </w:r>
+    </w:p>
+    <w:p>
+      <w:pPr>
+        <w:rPr>
+          <w:color w:val="FF0000"/>
+          <w:sz w:val="18"/>
+        </w:rPr>
+      </w:pPr>
+      <w:r>
+        <w:rPr>
+          <w:color w:val="FF0000"/>
+          <w:sz w:val="18"/>
+        </w:rPr>
+        <w:t>Inseriu os dados na tabela de usuários de</w:t>
+      </w:r>
+      <w:r>
+        <w:rPr>
+          <w:color w:val="FF0000"/>
+          <w:sz w:val="18"/>
+        </w:rPr>
+        <w:t xml:space="preserve"> acordo com as colunas criadas no item 9 e especificadas na </w:t>
       </w:r>
       <w:r>
         <w:rPr>
@@ -880,309 +1161,6 @@
           <w:color w:val="FF0000"/>
           <w:sz w:val="18"/>
         </w:rPr>
-        <w:t>Incluiu as modelagens no arquivo de documentação conforme solicitado no item 4.</w:t>
-      </w:r>
-    </w:p>
-    <w:p>
-      <w:pPr>
-        <w:rPr>
-          <w:color w:val="00B0F0"/>
-          <w:sz w:val="18"/>
-        </w:rPr>
-      </w:pPr>
-      <w:r>
-        <w:rPr>
-          <w:color w:val="00B0F0"/>
-          <w:sz w:val="18"/>
-        </w:rPr>
-        <w:t>Descreveu corretamente as descrições das modelagens</w:t>
-      </w:r>
-    </w:p>
-    <w:p>
-      <w:r>
-        <w:t>3. Utilizar tipos de dados para definição dos atributos do banco de dados</w:t>
-      </w:r>
-    </w:p>
-    <w:p>
-      <w:pPr>
-        <w:rPr>
-          <w:color w:val="FF0000"/>
-          <w:sz w:val="18"/>
-        </w:rPr>
-      </w:pPr>
-      <w:r>
-        <w:rPr>
-          <w:color w:val="FF0000"/>
-          <w:sz w:val="18"/>
-        </w:rPr>
-        <w:t>Utilizou os tipos de dados corretos para os campos das tabelas (usuário, prontuário e especialidade, tipos de doença)</w:t>
-      </w:r>
-    </w:p>
-    <w:p>
-      <w:pPr>
-        <w:rPr>
-          <w:color w:val="00B0F0"/>
-          <w:sz w:val="18"/>
-        </w:rPr>
-      </w:pPr>
-      <w:r>
-        <w:rPr>
-          <w:color w:val="00B0F0"/>
-          <w:sz w:val="18"/>
-        </w:rPr>
-        <w:t>Utilizou o default para deixar um valor padrão para o valor na tabela de consultas</w:t>
-      </w:r>
-    </w:p>
-    <w:p>
-      <w:r>
-        <w:lastRenderedPageBreak/>
-        <w:t>5. Utilizar relacionamentos entre as tabelas do banco de dados</w:t>
-      </w:r>
-    </w:p>
-    <w:p>
-      <w:pPr>
-        <w:rPr>
-          <w:color w:val="FF0000"/>
-          <w:sz w:val="18"/>
-        </w:rPr>
-      </w:pPr>
-      <w:r>
-        <w:rPr>
-          <w:color w:val="FF0000"/>
-          <w:sz w:val="18"/>
-        </w:rPr>
-        <w:t xml:space="preserve">Relacionou as tabelas de acordo com a </w:t>
-      </w:r>
-      <w:r>
-        <w:rPr>
-          <w:color w:val="FF0000"/>
-          <w:sz w:val="18"/>
-        </w:rPr>
-        <w:t>situação problema</w:t>
-      </w:r>
-      <w:r>
-        <w:rPr>
-          <w:color w:val="FF0000"/>
-          <w:sz w:val="18"/>
-        </w:rPr>
-        <w:t xml:space="preserve"> (vinculou </w:t>
-      </w:r>
-      <w:r>
-        <w:rPr>
-          <w:color w:val="FF0000"/>
-          <w:sz w:val="18"/>
-        </w:rPr>
-        <w:t xml:space="preserve">a tabela de </w:t>
-      </w:r>
-      <w:r>
-        <w:rPr>
-          <w:color w:val="FF0000"/>
-          <w:sz w:val="18"/>
-        </w:rPr>
-        <w:t>prontuário</w:t>
-      </w:r>
-      <w:r>
-        <w:rPr>
-          <w:color w:val="FF0000"/>
-          <w:sz w:val="18"/>
-        </w:rPr>
-        <w:t xml:space="preserve"> com a de consultas</w:t>
-      </w:r>
-      <w:r>
-        <w:rPr>
-          <w:color w:val="FF0000"/>
-          <w:sz w:val="18"/>
-        </w:rPr>
-        <w:t>,</w:t>
-      </w:r>
-      <w:r>
-        <w:rPr>
-          <w:color w:val="FF0000"/>
-          <w:sz w:val="18"/>
-        </w:rPr>
-        <w:t xml:space="preserve"> vinculou a tabela de prontuários com a de consultas e pacientes,</w:t>
-      </w:r>
-      <w:r>
-        <w:rPr>
-          <w:color w:val="FF0000"/>
-          <w:sz w:val="18"/>
-        </w:rPr>
-        <w:t xml:space="preserve"> vinculou a tabela de médicos com a tabela de especialidades, vinculou a tabela de </w:t>
-      </w:r>
-      <w:r>
-        <w:rPr>
-          <w:color w:val="FF0000"/>
-          <w:sz w:val="18"/>
-        </w:rPr>
-        <w:t>médicos com a tabela de clínicas</w:t>
-      </w:r>
-      <w:r>
-        <w:rPr>
-          <w:color w:val="FF0000"/>
-          <w:sz w:val="18"/>
-        </w:rPr>
-        <w:t>)</w:t>
-      </w:r>
-    </w:p>
-    <w:p>
-      <w:pPr>
-        <w:rPr>
-          <w:color w:val="00B0F0"/>
-          <w:sz w:val="18"/>
-        </w:rPr>
-      </w:pPr>
-      <w:r>
-        <w:rPr>
-          <w:color w:val="00B0F0"/>
-          <w:sz w:val="18"/>
-        </w:rPr>
-        <w:t xml:space="preserve">Definiu as chaves primárias de todas as tabelas de acordo com a </w:t>
-      </w:r>
-      <w:r>
-        <w:rPr>
-          <w:color w:val="00B0F0"/>
-          <w:sz w:val="18"/>
-        </w:rPr>
-        <w:t>situação problema</w:t>
-      </w:r>
-    </w:p>
-    <w:p>
-      <w:r>
-        <w:t>9. Utilizar linguagem de definição de dados (DDL)</w:t>
-      </w:r>
-    </w:p>
-    <w:p>
-      <w:pPr>
-        <w:rPr>
-          <w:color w:val="FF0000"/>
-          <w:sz w:val="18"/>
-        </w:rPr>
-      </w:pPr>
-      <w:r>
-        <w:rPr>
-          <w:color w:val="FF0000"/>
-          <w:sz w:val="18"/>
-        </w:rPr>
-        <w:t xml:space="preserve">Criou todas as tabelas de acordo com a </w:t>
-      </w:r>
-      <w:r>
-        <w:rPr>
-          <w:color w:val="FF0000"/>
-          <w:sz w:val="18"/>
-        </w:rPr>
-        <w:t>situação problema</w:t>
-      </w:r>
-      <w:r>
-        <w:rPr>
-          <w:color w:val="FF0000"/>
-          <w:sz w:val="18"/>
-        </w:rPr>
-        <w:t xml:space="preserve"> (es</w:t>
-      </w:r>
-      <w:r>
-        <w:rPr>
-          <w:color w:val="FF0000"/>
-          <w:sz w:val="18"/>
-        </w:rPr>
-        <w:t xml:space="preserve">pecialidades, </w:t>
-      </w:r>
-      <w:r>
-        <w:rPr>
-          <w:color w:val="FF0000"/>
-          <w:sz w:val="18"/>
-        </w:rPr>
-        <w:t>médicos, administradores, pacientes, consultas, prontuários,</w:t>
-      </w:r>
-      <w:r>
-        <w:rPr>
-          <w:color w:val="FF0000"/>
-          <w:sz w:val="18"/>
-        </w:rPr>
-        <w:t xml:space="preserve"> clínicas</w:t>
-      </w:r>
-      <w:r>
-        <w:rPr>
-          <w:color w:val="FF0000"/>
-          <w:sz w:val="18"/>
-        </w:rPr>
-        <w:t>)</w:t>
-      </w:r>
-    </w:p>
-    <w:p>
-      <w:pPr>
-        <w:rPr>
-          <w:color w:val="00B0F0"/>
-          <w:sz w:val="18"/>
-        </w:rPr>
-      </w:pPr>
-      <w:r>
-        <w:rPr>
-          <w:color w:val="00B0F0"/>
-          <w:sz w:val="18"/>
-        </w:rPr>
-        <w:t>Alterou a tabela de tipos de doen</w:t>
-      </w:r>
-      <w:r>
-        <w:rPr>
-          <w:color w:val="00B0F0"/>
-          <w:sz w:val="18"/>
-        </w:rPr>
-        <w:t xml:space="preserve">ça de acordo com a </w:t>
-      </w:r>
-      <w:r>
-        <w:rPr>
-          <w:color w:val="00B0F0"/>
-          <w:sz w:val="18"/>
-        </w:rPr>
-        <w:t>situação problema</w:t>
-      </w:r>
-    </w:p>
-    <w:p>
-      <w:r>
-        <w:t>10. Utilizar linguagem de manipulação de dados (DML)</w:t>
-      </w:r>
-    </w:p>
-    <w:p>
-      <w:pPr>
-        <w:rPr>
-          <w:color w:val="FF0000"/>
-          <w:sz w:val="18"/>
-        </w:rPr>
-      </w:pPr>
-      <w:r>
-        <w:rPr>
-          <w:color w:val="FF0000"/>
-          <w:sz w:val="18"/>
-        </w:rPr>
-        <w:t>Inseriu os dados na tabela de usuários de</w:t>
-      </w:r>
-      <w:r>
-        <w:rPr>
-          <w:color w:val="FF0000"/>
-          <w:sz w:val="18"/>
-        </w:rPr>
-        <w:t xml:space="preserve"> acordo com as colunas criadas no item 9 e especificadas na </w:t>
-      </w:r>
-      <w:r>
-        <w:rPr>
-          <w:color w:val="FF0000"/>
-          <w:sz w:val="18"/>
-        </w:rPr>
-        <w:t>situação problema</w:t>
-      </w:r>
-    </w:p>
-    <w:p>
-      <w:pPr>
-        <w:rPr>
-          <w:color w:val="FF0000"/>
-          <w:sz w:val="18"/>
-        </w:rPr>
-      </w:pPr>
-      <w:r>
-        <w:rPr>
-          <w:color w:val="FF0000"/>
-          <w:sz w:val="18"/>
-        </w:rPr>
         <w:t>Deletou os dados que não possuem data de cadastro</w:t>
       </w:r>
       <w:r>
@@ -1205,7 +1183,21 @@
           <w:color w:val="00B0F0"/>
           <w:sz w:val="18"/>
         </w:rPr>
-        <w:t>Atualizou os registros da tabela de tipos de doença de acordo com a especificação do cliente</w:t>
+        <w:t xml:space="preserve">Atualizou os registros da tabela de </w:t>
+      </w:r>
+      <w:r>
+        <w:rPr>
+          <w:color w:val="00B0F0"/>
+          <w:sz w:val="18"/>
+        </w:rPr>
+        <w:t>especialidades</w:t>
+      </w:r>
+      <w:r>
+        <w:rPr>
+          <w:color w:val="00B0F0"/>
+          <w:sz w:val="18"/>
+        </w:rPr>
+        <w:t xml:space="preserve"> de acordo com a especificação do cliente</w:t>
       </w:r>
     </w:p>
     <w:p>
@@ -1332,17 +1324,8 @@
           <w:color w:val="FF0000"/>
           <w:sz w:val="18"/>
         </w:rPr>
-        <w:t xml:space="preserve">Exportou a base de dados para um arquivo </w:t>
-      </w:r>
-      <w:proofErr w:type="spellStart"/>
-      <w:r>
-        <w:rPr>
-          <w:color w:val="FF0000"/>
-          <w:sz w:val="18"/>
-        </w:rPr>
-        <w:t>sql</w:t>
-      </w:r>
-      <w:proofErr w:type="spellEnd"/>
+        <w:t>Exportou a base de dados para um arquivo sql</w:t>
+      </w:r>
     </w:p>
     <w:p>
       <w:pPr>
@@ -1370,17 +1353,8 @@
           <w:color w:val="00B0F0"/>
           <w:sz w:val="18"/>
         </w:rPr>
-        <w:t xml:space="preserve"> um arquivo </w:t>
-      </w:r>
-      <w:proofErr w:type="spellStart"/>
-      <w:r>
-        <w:rPr>
-          <w:color w:val="00B0F0"/>
-          <w:sz w:val="18"/>
-        </w:rPr>
-        <w:t>csv</w:t>
-      </w:r>
-      <w:proofErr w:type="spellEnd"/>
+        <w:t xml:space="preserve"> um arquivo csv</w:t>
+      </w:r>
     </w:p>
     <w:p>
       <w:r>
@@ -1414,39 +1388,7 @@
           <w:color w:val="FF0000"/>
           <w:sz w:val="18"/>
         </w:rPr>
-        <w:t>Converteu a data de nascimento do usuário para o formato (mm-</w:t>
-      </w:r>
-      <w:proofErr w:type="spellStart"/>
-      <w:r>
-        <w:rPr>
-          <w:color w:val="FF0000"/>
-          <w:sz w:val="18"/>
-        </w:rPr>
-        <w:t>dd</w:t>
-      </w:r>
-      <w:proofErr w:type="spellEnd"/>
-      <w:r>
-        <w:rPr>
-          <w:color w:val="FF0000"/>
-          <w:sz w:val="18"/>
-        </w:rPr>
-        <w:t>-</w:t>
-      </w:r>
-      <w:proofErr w:type="spellStart"/>
-      <w:r>
-        <w:rPr>
-          <w:color w:val="FF0000"/>
-          <w:sz w:val="18"/>
-        </w:rPr>
-        <w:t>yyyy</w:t>
-      </w:r>
-      <w:proofErr w:type="spellEnd"/>
-      <w:r>
-        <w:rPr>
-          <w:color w:val="FF0000"/>
-          <w:sz w:val="18"/>
-        </w:rPr>
-        <w:t>)</w:t>
+        <w:t>Converteu a data de nascimento do usuário para o formato (mm-dd-yyyy)</w:t>
       </w:r>
     </w:p>
     <w:p>
@@ -1480,23 +1422,7 @@
     </w:p>
     <w:p>
       <w:r>
-        <w:t xml:space="preserve">12. Aplicar programação em banco de dados utilizando </w:t>
-      </w:r>
-      <w:proofErr w:type="spellStart"/>
-      <w:r>
-        <w:t>functions</w:t>
-      </w:r>
-      <w:proofErr w:type="spellEnd"/>
-      <w:r>
-        <w:t xml:space="preserve">, </w:t>
-      </w:r>
-      <w:proofErr w:type="spellStart"/>
-      <w:r>
-        <w:t>stored</w:t>
-      </w:r>
-      <w:proofErr w:type="spellEnd"/>
-      <w:r>
-        <w:t xml:space="preserve"> procedures, triggers e eventos</w:t>
+        <w:t>12. Aplicar programação em banco de dados utilizando functions, stored procedures, triggers e eventos</w:t>
       </w:r>
     </w:p>
     <w:p>
@@ -1541,39 +1467,7 @@
           <w:color w:val="FF0000"/>
           <w:sz w:val="18"/>
         </w:rPr>
-        <w:t xml:space="preserve">Criou uma função para que retorne </w:t>
-      </w:r>
-      <w:proofErr w:type="gramStart"/>
-      <w:r>
-        <w:rPr>
-          <w:color w:val="FF0000"/>
-          <w:sz w:val="18"/>
-        </w:rPr>
-        <w:t>a</w:t>
-      </w:r>
-      <w:proofErr w:type="gramEnd"/>
-      <w:r>
-        <w:rPr>
-          <w:color w:val="FF0000"/>
-          <w:sz w:val="18"/>
-        </w:rPr>
-        <w:t xml:space="preserve"> idade do usuário a partir de uma determinada </w:t>
-      </w:r>
-      <w:proofErr w:type="spellStart"/>
-      <w:r>
-        <w:rPr>
-          <w:color w:val="FF0000"/>
-          <w:sz w:val="18"/>
-        </w:rPr>
-        <w:t>stored</w:t>
-      </w:r>
-      <w:proofErr w:type="spellEnd"/>
-      <w:r>
-        <w:rPr>
-          <w:color w:val="FF0000"/>
-          <w:sz w:val="18"/>
-        </w:rPr>
-        <w:t xml:space="preserve"> procedure</w:t>
+        <w:t>Criou uma função para que retorne a idade do usuário a partir de uma determinada stored procedure</w:t>
       </w:r>
     </w:p>
     <w:p>
@@ -1606,31 +1500,7 @@
         <w:t xml:space="preserve"> software solicitado pela SP Me</w:t>
       </w:r>
       <w:r>
-        <w:t xml:space="preserve">dical </w:t>
-      </w:r>
-      <w:proofErr w:type="spellStart"/>
-      <w:r>
-        <w:t>Group</w:t>
-      </w:r>
-      <w:proofErr w:type="spellEnd"/>
-      <w:r>
-        <w:t xml:space="preserve"> deverá ser criado em plataforma API (</w:t>
-      </w:r>
-      <w:proofErr w:type="spellStart"/>
-      <w:r>
-        <w:t>Application</w:t>
-      </w:r>
-      <w:proofErr w:type="spellEnd"/>
-      <w:r>
-        <w:t xml:space="preserve"> </w:t>
-      </w:r>
-      <w:proofErr w:type="spellStart"/>
-      <w:r>
-        <w:t>Programming</w:t>
-      </w:r>
-      <w:proofErr w:type="spellEnd"/>
-      <w:r>
-        <w:t xml:space="preserve"> Interface).</w:t>
+        <w:t>dical Group deverá ser criado em plataforma API (Application Programming Interface).</w:t>
       </w:r>
     </w:p>
     <w:p>
@@ -1786,15 +1656,7 @@
         </w:numPr>
       </w:pPr>
       <w:r>
-        <w:t xml:space="preserve">O administrador deverá informar os dados da clínica (como endereço, horário de funcionamento, </w:t>
-      </w:r>
-      <w:proofErr w:type="spellStart"/>
-      <w:r>
-        <w:t>cnpj</w:t>
-      </w:r>
-      <w:proofErr w:type="spellEnd"/>
-      <w:r>
-        <w:t>, nome fantasia e razão social);</w:t>
+        <w:t>O administrador deverá informar os dados da clínica (como endereço, horário de funcionamento, cnpj, nome fantasia e razão social);</w:t>
       </w:r>
     </w:p>
     <w:p>
@@ -1884,15 +1746,7 @@
     </w:p>
     <w:p>
       <w:r>
-        <w:t xml:space="preserve">Os </w:t>
-      </w:r>
-      <w:proofErr w:type="spellStart"/>
-      <w:r>
-        <w:t>endpoints</w:t>
-      </w:r>
-      <w:proofErr w:type="spellEnd"/>
-      <w:r>
-        <w:t xml:space="preserve"> devem ter autorização baseado nas funcionalidades descritas acima. Onde a funcionalidade deve ser somente feita pelo ator estabelecido nela.</w:t>
+        <w:t>Os endpoints devem ter autorização baseado nas funcionalidades descritas acima. Onde a funcionalidade deve ser somente feita pelo ator estabelecido nela.</w:t>
       </w:r>
     </w:p>
     <w:p>
@@ -1960,15 +1814,7 @@
         <w:t>Cancelar o agendamento:</w:t>
       </w:r>
       <w:r>
-        <w:t xml:space="preserve"> A funcionalidade do </w:t>
-      </w:r>
-      <w:proofErr w:type="spellStart"/>
-      <w:r>
-        <w:t>endpoint</w:t>
-      </w:r>
-      <w:proofErr w:type="spellEnd"/>
-      <w:r>
-        <w:t>;</w:t>
+        <w:t xml:space="preserve"> A funcionalidade do endpoint;</w:t>
       </w:r>
     </w:p>
     <w:p>
@@ -1981,15 +1827,7 @@
     </w:p>
     <w:p>
       <w:r>
-        <w:t xml:space="preserve">Deve ser criado a documentação de todos os </w:t>
-      </w:r>
-      <w:proofErr w:type="spellStart"/>
-      <w:r>
-        <w:t>endpoints</w:t>
-      </w:r>
-      <w:proofErr w:type="spellEnd"/>
-      <w:r>
-        <w:t xml:space="preserve"> disponíveis na </w:t>
+        <w:t xml:space="preserve">Deve ser criado a documentação de todos os endpoints disponíveis na </w:t>
       </w:r>
       <w:r>
         <w:t>aplicação.</w:t>
@@ -2020,29 +1858,13 @@
         <w:rPr>
           <w:i/>
         </w:rPr>
-        <w:t>Web Back-</w:t>
-      </w:r>
-      <w:proofErr w:type="spellStart"/>
-      <w:r>
-        <w:rPr>
-          <w:i/>
-        </w:rPr>
-        <w:t>End</w:t>
-      </w:r>
-      <w:proofErr w:type="spellEnd"/>
+        <w:t>Web Back-End</w:t>
+      </w:r>
     </w:p>
     <w:p>
       <w:r>
         <w:lastRenderedPageBreak/>
-        <w:t xml:space="preserve">1. Identificar as características de programação </w:t>
-      </w:r>
-      <w:proofErr w:type="spellStart"/>
-      <w:r>
-        <w:t>backend</w:t>
-      </w:r>
-      <w:proofErr w:type="spellEnd"/>
-      <w:r>
-        <w:t xml:space="preserve"> em ambiente web</w:t>
+        <w:t>1. Identificar as características de programação backend em ambiente web</w:t>
       </w:r>
     </w:p>
     <w:p>
@@ -2072,121 +1894,46 @@
           <w:color w:val="00B0F0"/>
           <w:sz w:val="18"/>
         </w:rPr>
-        <w:t xml:space="preserve">Identificou as diferenças entre um aplicativo </w:t>
-      </w:r>
-      <w:proofErr w:type="spellStart"/>
-      <w:r>
-        <w:rPr>
-          <w:color w:val="00B0F0"/>
-          <w:sz w:val="18"/>
-        </w:rPr>
-        <w:t>WebAPI</w:t>
-      </w:r>
-      <w:proofErr w:type="spellEnd"/>
-      <w:r>
-        <w:rPr>
-          <w:color w:val="00B0F0"/>
-          <w:sz w:val="18"/>
-        </w:rPr>
-        <w:t xml:space="preserve"> e um </w:t>
-      </w:r>
-      <w:proofErr w:type="spellStart"/>
-      <w:r>
-        <w:rPr>
-          <w:color w:val="00B0F0"/>
-          <w:sz w:val="18"/>
-        </w:rPr>
-        <w:t>WebMVC</w:t>
-      </w:r>
-      <w:proofErr w:type="spellEnd"/>
-    </w:p>
-    <w:p>
-      <w:r>
-        <w:t xml:space="preserve">2. Preparar o ambiente necessário ao desenvolvimento </w:t>
-      </w:r>
-      <w:proofErr w:type="spellStart"/>
-      <w:r>
-        <w:t>back-end</w:t>
-      </w:r>
-      <w:proofErr w:type="spellEnd"/>
-      <w:r>
-        <w:t xml:space="preserve"> para a plataforma web</w:t>
-      </w:r>
-    </w:p>
-    <w:p>
-      <w:pPr>
-        <w:rPr>
-          <w:color w:val="FF0000"/>
-          <w:sz w:val="18"/>
-        </w:rPr>
-      </w:pPr>
-      <w:r>
-        <w:rPr>
-          <w:color w:val="FF0000"/>
-          <w:sz w:val="18"/>
-        </w:rPr>
-        <w:t xml:space="preserve">Utilizou o Visual Studio para criação do novo projeto </w:t>
-      </w:r>
-      <w:proofErr w:type="spellStart"/>
-      <w:r>
-        <w:rPr>
-          <w:color w:val="FF0000"/>
-          <w:sz w:val="18"/>
-        </w:rPr>
-        <w:t>WebAPI</w:t>
-      </w:r>
-      <w:proofErr w:type="spellEnd"/>
-    </w:p>
-    <w:p>
-      <w:pPr>
-        <w:rPr>
-          <w:color w:val="00B0F0"/>
-        </w:rPr>
-      </w:pPr>
-      <w:r>
-        <w:rPr>
-          <w:color w:val="00B0F0"/>
-          <w:sz w:val="18"/>
-        </w:rPr>
-        <w:t xml:space="preserve">Utilizou o </w:t>
-      </w:r>
-      <w:proofErr w:type="spellStart"/>
-      <w:r>
-        <w:rPr>
-          <w:color w:val="00B0F0"/>
-          <w:sz w:val="18"/>
-        </w:rPr>
-        <w:t>prompt</w:t>
-      </w:r>
-      <w:proofErr w:type="spellEnd"/>
-      <w:r>
-        <w:rPr>
-          <w:color w:val="00B0F0"/>
-          <w:sz w:val="18"/>
-        </w:rPr>
-        <w:t xml:space="preserve"> de comando para criar um novo projeto </w:t>
-      </w:r>
-      <w:proofErr w:type="spellStart"/>
-      <w:r>
-        <w:rPr>
-          <w:color w:val="00B0F0"/>
-          <w:sz w:val="18"/>
-        </w:rPr>
-        <w:t>WebAPI</w:t>
-      </w:r>
-      <w:proofErr w:type="spellEnd"/>
-    </w:p>
-    <w:p>
-      <w:r>
-        <w:t xml:space="preserve">4. Utilizar design </w:t>
-      </w:r>
-      <w:proofErr w:type="spellStart"/>
-      <w:r>
-        <w:t>patterns</w:t>
-      </w:r>
-      <w:proofErr w:type="spellEnd"/>
-      <w:r>
-        <w:t xml:space="preserve"> no desenvolvimento da aplicação web</w:t>
+        <w:t>Identificou as diferenças entre um aplicativo WebAPI e um WebMVC</w:t>
+      </w:r>
+    </w:p>
+    <w:p>
+      <w:r>
+        <w:t>2. Preparar o ambiente necessário ao desenvolvimento back-end para a plataforma web</w:t>
+      </w:r>
+    </w:p>
+    <w:p>
+      <w:pPr>
+        <w:rPr>
+          <w:color w:val="FF0000"/>
+          <w:sz w:val="18"/>
+        </w:rPr>
+      </w:pPr>
+      <w:r>
+        <w:rPr>
+          <w:color w:val="FF0000"/>
+          <w:sz w:val="18"/>
+        </w:rPr>
+        <w:t>Utilizou o Visual Studio para criação do novo projeto WebAPI</w:t>
+      </w:r>
+    </w:p>
+    <w:p>
+      <w:pPr>
+        <w:rPr>
+          <w:color w:val="00B0F0"/>
+        </w:rPr>
+      </w:pPr>
+      <w:r>
+        <w:rPr>
+          <w:color w:val="00B0F0"/>
+          <w:sz w:val="18"/>
+        </w:rPr>
+        <w:t>Utilizou o prompt de comando para criar um novo projeto WebAPI</w:t>
+      </w:r>
+    </w:p>
+    <w:p>
+      <w:r>
+        <w:t>4. Utilizar design patterns no desenvolvimento da aplicação web</w:t>
       </w:r>
     </w:p>
     <w:p>
@@ -2244,31 +1991,36 @@
           <w:color w:val="FF0000"/>
           <w:sz w:val="18"/>
         </w:rPr>
-        <w:t xml:space="preserve">Utilizou os verbos corretos na criação dos </w:t>
-      </w:r>
-      <w:proofErr w:type="spellStart"/>
-      <w:r>
-        <w:rPr>
-          <w:color w:val="FF0000"/>
-          <w:sz w:val="18"/>
-        </w:rPr>
-        <w:t>endpoints</w:t>
-      </w:r>
-      <w:proofErr w:type="spellEnd"/>
-    </w:p>
-    <w:p>
-      <w:pPr>
-        <w:rPr>
-          <w:color w:val="00B0F0"/>
-          <w:sz w:val="18"/>
-        </w:rPr>
-      </w:pPr>
-      <w:r>
-        <w:rPr>
-          <w:color w:val="00B0F0"/>
-          <w:sz w:val="18"/>
-        </w:rPr>
-        <w:t>Retornou os dados após cadastro de um novo registro (especialidades, prontuários, tipos de doenças)</w:t>
+        <w:t>Utilizou os verbos corretos na criação dos endpoints</w:t>
+      </w:r>
+    </w:p>
+    <w:p>
+      <w:pPr>
+        <w:rPr>
+          <w:color w:val="00B0F0"/>
+          <w:sz w:val="18"/>
+        </w:rPr>
+      </w:pPr>
+      <w:r>
+        <w:rPr>
+          <w:color w:val="00B0F0"/>
+          <w:sz w:val="18"/>
+        </w:rPr>
+        <w:t>Retornou os dados após cadastro de um novo regist</w:t>
+      </w:r>
+      <w:r>
+        <w:rPr>
+          <w:color w:val="00B0F0"/>
+          <w:sz w:val="18"/>
+        </w:rPr>
+        <w:t>ro (especialidades, prontuários</w:t>
+      </w:r>
+      <w:r>
+        <w:rPr>
+          <w:color w:val="00B0F0"/>
+          <w:sz w:val="18"/>
+        </w:rPr>
+        <w:t>)</w:t>
       </w:r>
     </w:p>
     <w:p>
@@ -2345,23 +2097,7 @@
           <w:color w:val="00B0F0"/>
           <w:sz w:val="18"/>
         </w:rPr>
-        <w:t xml:space="preserve">Os dados são salvos na base de dados utilizando o </w:t>
-      </w:r>
-      <w:proofErr w:type="spellStart"/>
-      <w:r>
-        <w:rPr>
-          <w:color w:val="00B0F0"/>
-          <w:sz w:val="18"/>
-        </w:rPr>
-        <w:t>Entity</w:t>
-      </w:r>
-      <w:proofErr w:type="spellEnd"/>
-      <w:r>
-        <w:rPr>
-          <w:color w:val="00B0F0"/>
-          <w:sz w:val="18"/>
-        </w:rPr>
-        <w:t xml:space="preserve"> Framework</w:t>
+        <w:t>Os dados são salvos na base de dados utilizando o Entity Framework</w:t>
       </w:r>
     </w:p>
     <w:p>
@@ -2383,107 +2119,45 @@
           <w:sz w:val="18"/>
           <w:szCs w:val="18"/>
         </w:rPr>
-        <w:t xml:space="preserve">Conectou-se a base de dados local utilizando o </w:t>
-      </w:r>
-      <w:proofErr w:type="spellStart"/>
-      <w:r>
-        <w:rPr>
-          <w:color w:val="FF0000"/>
+        <w:t>Conectou-se a base de dados local utilizando o SQLServer cliente</w:t>
+      </w:r>
+    </w:p>
+    <w:p>
+      <w:pPr>
+        <w:rPr>
+          <w:color w:val="00B0F0"/>
           <w:sz w:val="18"/>
           <w:szCs w:val="18"/>
         </w:rPr>
-        <w:t>SQLServer</w:t>
-      </w:r>
-      <w:proofErr w:type="spellEnd"/>
-      <w:r>
-        <w:rPr>
-          <w:color w:val="FF0000"/>
+      </w:pPr>
+      <w:r>
+        <w:rPr>
+          <w:color w:val="00B0F0"/>
           <w:sz w:val="18"/>
           <w:szCs w:val="18"/>
         </w:rPr>
-        <w:t xml:space="preserve"> cliente</w:t>
-      </w:r>
-    </w:p>
-    <w:p>
-      <w:pPr>
+        <w:t xml:space="preserve">Realizou as operações de </w:t>
+      </w:r>
+      <w:r>
         <w:rPr>
           <w:color w:val="00B0F0"/>
           <w:sz w:val="18"/>
           <w:szCs w:val="18"/>
         </w:rPr>
-      </w:pPr>
+        <w:t>leitura, inserção, deleção e atualização (CRUD – Create, Read, Update, Delete)</w:t>
+      </w:r>
       <w:r>
         <w:rPr>
           <w:color w:val="00B0F0"/>
           <w:sz w:val="18"/>
           <w:szCs w:val="18"/>
         </w:rPr>
-        <w:t xml:space="preserve">Realizou as operações de </w:t>
-      </w:r>
-      <w:r>
-        <w:rPr>
-          <w:color w:val="00B0F0"/>
-          <w:sz w:val="18"/>
-          <w:szCs w:val="18"/>
-        </w:rPr>
-        <w:t xml:space="preserve">leitura, inserção, deleção e atualização (CRUD – </w:t>
-      </w:r>
-      <w:proofErr w:type="spellStart"/>
-      <w:r>
-        <w:rPr>
-          <w:color w:val="00B0F0"/>
-          <w:sz w:val="18"/>
-          <w:szCs w:val="18"/>
-        </w:rPr>
-        <w:t>Create</w:t>
-      </w:r>
-      <w:proofErr w:type="spellEnd"/>
-      <w:r>
-        <w:rPr>
-          <w:color w:val="00B0F0"/>
-          <w:sz w:val="18"/>
-          <w:szCs w:val="18"/>
-        </w:rPr>
-        <w:t xml:space="preserve">, </w:t>
-      </w:r>
-      <w:proofErr w:type="spellStart"/>
-      <w:r>
-        <w:rPr>
-          <w:color w:val="00B0F0"/>
-          <w:sz w:val="18"/>
-          <w:szCs w:val="18"/>
-        </w:rPr>
-        <w:t>Read</w:t>
-      </w:r>
-      <w:proofErr w:type="spellEnd"/>
-      <w:r>
-        <w:rPr>
-          <w:color w:val="00B0F0"/>
-          <w:sz w:val="18"/>
-          <w:szCs w:val="18"/>
-        </w:rPr>
-        <w:t>, Update, Delete)</w:t>
-      </w:r>
-      <w:r>
-        <w:rPr>
-          <w:color w:val="00B0F0"/>
-          <w:sz w:val="18"/>
-          <w:szCs w:val="18"/>
-        </w:rPr>
         <w:t xml:space="preserve"> com o banco de dados</w:t>
       </w:r>
     </w:p>
     <w:p>
       <w:r>
-        <w:t xml:space="preserve">9. Desenvolver API (web </w:t>
-      </w:r>
-      <w:proofErr w:type="spellStart"/>
-      <w:r>
-        <w:t>services</w:t>
-      </w:r>
-      <w:proofErr w:type="spellEnd"/>
-      <w:r>
-        <w:t>) para integração de dados entre plataformas</w:t>
+        <w:t>9. Desenvolver API (web services) para integração de dados entre plataformas</w:t>
       </w:r>
     </w:p>
     <w:p>
@@ -2505,23 +2179,7 @@
           <w:color w:val="FF0000"/>
           <w:sz w:val="18"/>
         </w:rPr>
-        <w:t xml:space="preserve">os </w:t>
-      </w:r>
-      <w:proofErr w:type="spellStart"/>
-      <w:r>
-        <w:rPr>
-          <w:color w:val="FF0000"/>
-          <w:sz w:val="18"/>
-        </w:rPr>
-        <w:t>endpoints</w:t>
-      </w:r>
-      <w:proofErr w:type="spellEnd"/>
-      <w:r>
-        <w:rPr>
-          <w:color w:val="FF0000"/>
-          <w:sz w:val="18"/>
-        </w:rPr>
-        <w:t xml:space="preserve"> de acesso</w:t>
+        <w:t>os endpoints de acesso</w:t>
       </w:r>
       <w:r>
         <w:rPr>
@@ -2699,33 +2357,8 @@
           <w:color w:val="00B0F0"/>
           <w:sz w:val="18"/>
         </w:rPr>
-        <w:t xml:space="preserve">Restringiu a aplicação para que salve apenas arquivos com o tipo de </w:t>
-      </w:r>
-      <w:proofErr w:type="spellStart"/>
-      <w:r>
-        <w:rPr>
-          <w:color w:val="00B0F0"/>
-          <w:sz w:val="18"/>
-        </w:rPr>
-        <w:t>png</w:t>
-      </w:r>
-      <w:proofErr w:type="spellEnd"/>
-      <w:r>
-        <w:rPr>
-          <w:color w:val="00B0F0"/>
-          <w:sz w:val="18"/>
-        </w:rPr>
-        <w:t xml:space="preserve">, </w:t>
-      </w:r>
-      <w:proofErr w:type="spellStart"/>
-      <w:r>
-        <w:rPr>
-          <w:color w:val="00B0F0"/>
-          <w:sz w:val="18"/>
-        </w:rPr>
-        <w:t>jpg</w:t>
-      </w:r>
-      <w:proofErr w:type="spellEnd"/>
+        <w:t>Restringiu a aplicação para que salve apenas arquivos com o tipo de png, jpg</w:t>
+      </w:r>
     </w:p>
     <w:p>
       <w:r>
@@ -2744,17 +2377,8 @@
           <w:color w:val="FF0000"/>
           <w:sz w:val="18"/>
         </w:rPr>
-        <w:t xml:space="preserve">Disponibilizou em ambiente online, a aplicação </w:t>
-      </w:r>
-      <w:proofErr w:type="spellStart"/>
-      <w:r>
-        <w:rPr>
-          <w:color w:val="FF0000"/>
-          <w:sz w:val="18"/>
-        </w:rPr>
-        <w:t>back-end</w:t>
-      </w:r>
-      <w:proofErr w:type="spellEnd"/>
+        <w:t>Disponibilizou em ambiente online, a aplicação back-end</w:t>
+      </w:r>
       <w:r>
         <w:rPr>
           <w:color w:val="FF0000"/>
@@ -2787,15 +2411,7 @@
     </w:p>
     <w:p>
       <w:r>
-        <w:t xml:space="preserve">A SP Medical </w:t>
-      </w:r>
-      <w:proofErr w:type="spellStart"/>
-      <w:r>
-        <w:t>Group</w:t>
-      </w:r>
-      <w:proofErr w:type="spellEnd"/>
-      <w:r>
-        <w:t xml:space="preserve"> é uma empresa que preza pela qualidade de seus serviços assim </w:t>
+        <w:t xml:space="preserve">A SP Medical Group é uma empresa que preza pela qualidade de seus serviços assim </w:t>
       </w:r>
       <w:r>
         <w:t>como a interface do usuário. E hoje em dia, sabemos o quanto a interface com o usuário é importante para que o usuário tenha uma experiência satisfatória em qualquer sistema.</w:t>
@@ -2867,16 +2483,8 @@
         <w:rPr>
           <w:i/>
         </w:rPr>
-        <w:t>Web Front-</w:t>
-      </w:r>
-      <w:proofErr w:type="spellStart"/>
-      <w:r>
-        <w:rPr>
-          <w:i/>
-        </w:rPr>
-        <w:t>End</w:t>
-      </w:r>
-      <w:proofErr w:type="spellEnd"/>
+        <w:t>Web Front-End</w:t>
+      </w:r>
     </w:p>
     <w:p>
       <w:r>
@@ -3229,46 +2837,17 @@
         <w:t>4</w:t>
       </w:r>
       <w:r>
-        <w:t xml:space="preserve"> – Front-</w:t>
-      </w:r>
-      <w:proofErr w:type="spellStart"/>
-      <w:r>
-        <w:t>end</w:t>
-      </w:r>
-      <w:proofErr w:type="spellEnd"/>
-    </w:p>
-    <w:p>
-      <w:r>
-        <w:t xml:space="preserve">Após ter desenvolvido toda a interface – API do seu sistema e seus dados estarem sendo armazenados no banco, o núcleo </w:t>
-      </w:r>
-      <w:proofErr w:type="spellStart"/>
-      <w:r>
-        <w:t>desenvolvimetno</w:t>
-      </w:r>
-      <w:proofErr w:type="spellEnd"/>
-      <w:r>
-        <w:t xml:space="preserve"> do SENAI de Informática necessita desenvolver a interface que o usuário fará interação.</w:t>
-      </w:r>
-    </w:p>
-    <w:p>
-      <w:r>
-        <w:t xml:space="preserve">Você utilizará o framework </w:t>
-      </w:r>
-      <w:proofErr w:type="spellStart"/>
-      <w:r>
-        <w:t>VueJS</w:t>
-      </w:r>
-      <w:proofErr w:type="spellEnd"/>
-      <w:r>
-        <w:t xml:space="preserve"> para desenvolver a parte do front-</w:t>
-      </w:r>
-      <w:proofErr w:type="spellStart"/>
-      <w:r>
-        <w:t>end</w:t>
-      </w:r>
-      <w:proofErr w:type="spellEnd"/>
-      <w:r>
-        <w:t xml:space="preserve"> e realizar a integração com a API desenvolvida anteriormente.</w:t>
+        <w:t xml:space="preserve"> – Front-end</w:t>
+      </w:r>
+    </w:p>
+    <w:p>
+      <w:r>
+        <w:t>Após ter desenvolvido toda a interface – API do seu sistema e seus dados estarem sendo armazenados no banco, o núcleo desenvolvimetno do SENAI de Informática necessita desenvolver a interface que o usuário fará interação.</w:t>
+      </w:r>
+    </w:p>
+    <w:p>
+      <w:r>
+        <w:t>Você utilizará o framework VueJS para desenvolver a parte do front-end e realizar a integração com a API desenvolvida anteriormente.</w:t>
       </w:r>
     </w:p>
     <w:p>
@@ -3562,16 +3141,8 @@
         <w:rPr>
           <w:i/>
         </w:rPr>
-        <w:t>Web Front-</w:t>
-      </w:r>
-      <w:proofErr w:type="spellStart"/>
-      <w:r>
-        <w:rPr>
-          <w:i/>
-        </w:rPr>
-        <w:t>End</w:t>
-      </w:r>
-      <w:proofErr w:type="spellEnd"/>
+        <w:t>Web Front-End</w:t>
+      </w:r>
     </w:p>
     <w:p>
       <w:r>
@@ -3590,23 +3161,7 @@
           <w:color w:val="FF0000"/>
           <w:sz w:val="18"/>
         </w:rPr>
-        <w:t xml:space="preserve">Utilizou media </w:t>
-      </w:r>
-      <w:proofErr w:type="spellStart"/>
-      <w:r>
-        <w:rPr>
-          <w:color w:val="FF0000"/>
-          <w:sz w:val="18"/>
-        </w:rPr>
-        <w:t>querys</w:t>
-      </w:r>
-      <w:proofErr w:type="spellEnd"/>
-      <w:r>
-        <w:rPr>
-          <w:color w:val="FF0000"/>
-          <w:sz w:val="18"/>
-        </w:rPr>
-        <w:t xml:space="preserve"> para deixar o site responsivo conforme </w:t>
+        <w:t xml:space="preserve">Utilizou media querys para deixar o site responsivo conforme </w:t>
       </w:r>
       <w:r>
         <w:rPr>
@@ -3691,23 +3246,7 @@
           <w:color w:val="00B0F0"/>
           <w:sz w:val="18"/>
         </w:rPr>
-        <w:t xml:space="preserve">ou </w:t>
-      </w:r>
-      <w:proofErr w:type="spellStart"/>
-      <w:r>
-        <w:rPr>
-          <w:color w:val="00B0F0"/>
-          <w:sz w:val="18"/>
-        </w:rPr>
-        <w:t>JavaScript</w:t>
-      </w:r>
-      <w:proofErr w:type="spellEnd"/>
-      <w:r>
-        <w:rPr>
-          <w:color w:val="00B0F0"/>
-          <w:sz w:val="18"/>
-        </w:rPr>
-        <w:t xml:space="preserve"> para adequar o site a diferentes tipos de acesso</w:t>
+        <w:t>ou JavaScript para adequar o site a diferentes tipos de acesso</w:t>
       </w:r>
     </w:p>
     <w:p>
@@ -3863,23 +3402,7 @@
           <w:color w:val="00B0F0"/>
           <w:sz w:val="18"/>
         </w:rPr>
-        <w:t>Utilizou algum framework front-</w:t>
-      </w:r>
-      <w:proofErr w:type="spellStart"/>
-      <w:r>
-        <w:rPr>
-          <w:color w:val="00B0F0"/>
-          <w:sz w:val="18"/>
-        </w:rPr>
-        <w:t>end</w:t>
-      </w:r>
-      <w:proofErr w:type="spellEnd"/>
-      <w:r>
-        <w:rPr>
-          <w:color w:val="00B0F0"/>
-          <w:sz w:val="18"/>
-        </w:rPr>
-        <w:t xml:space="preserve"> na construção do layout</w:t>
+        <w:t>Utilizou algum framework front-end na construção do layout</w:t>
       </w:r>
     </w:p>
     <w:p>
@@ -4133,15 +3656,7 @@
     </w:p>
     <w:p>
       <w:r>
-        <w:t xml:space="preserve">Os dados referentes ao usuário </w:t>
-      </w:r>
-      <w:proofErr w:type="spellStart"/>
-      <w:r>
-        <w:t>logado</w:t>
-      </w:r>
-      <w:proofErr w:type="spellEnd"/>
-      <w:r>
-        <w:t xml:space="preserve"> na aplicação mobile, deverão ser salvos localmente;</w:t>
+        <w:t>Os dados referentes ao usuário logado na aplicação mobile, deverão ser salvos localmente;</w:t>
       </w:r>
     </w:p>
     <w:p>
@@ -4253,70 +3768,22 @@
           <w:color w:val="FF0000"/>
           <w:sz w:val="18"/>
         </w:rPr>
-        <w:t xml:space="preserve">Instalou o </w:t>
-      </w:r>
-      <w:proofErr w:type="spellStart"/>
-      <w:r>
-        <w:rPr>
-          <w:color w:val="FF0000"/>
-          <w:sz w:val="18"/>
-        </w:rPr>
-        <w:t>React</w:t>
-      </w:r>
-      <w:proofErr w:type="spellEnd"/>
-      <w:r>
-        <w:rPr>
-          <w:color w:val="FF0000"/>
-          <w:sz w:val="18"/>
-        </w:rPr>
-        <w:t xml:space="preserve"> </w:t>
-      </w:r>
-      <w:proofErr w:type="spellStart"/>
-      <w:r>
-        <w:rPr>
-          <w:color w:val="FF0000"/>
-          <w:sz w:val="18"/>
-        </w:rPr>
-        <w:t>Native</w:t>
-      </w:r>
-      <w:proofErr w:type="spellEnd"/>
-      <w:r>
-        <w:rPr>
-          <w:color w:val="FF0000"/>
-          <w:sz w:val="18"/>
-        </w:rPr>
-        <w:t xml:space="preserve"> </w:t>
-      </w:r>
-    </w:p>
-    <w:p>
-      <w:pPr>
-        <w:rPr>
-          <w:color w:val="00B0F0"/>
-          <w:sz w:val="18"/>
-        </w:rPr>
-      </w:pPr>
-      <w:r>
-        <w:rPr>
-          <w:color w:val="00B0F0"/>
-          <w:sz w:val="18"/>
-        </w:rPr>
-        <w:t xml:space="preserve">Configurou a variável de ambiente para utilizar o </w:t>
-      </w:r>
-      <w:proofErr w:type="spellStart"/>
-      <w:r>
-        <w:rPr>
-          <w:color w:val="00B0F0"/>
-          <w:sz w:val="18"/>
-        </w:rPr>
-        <w:t>npm</w:t>
-      </w:r>
-      <w:proofErr w:type="spellEnd"/>
-      <w:r>
-        <w:rPr>
-          <w:color w:val="00B0F0"/>
-          <w:sz w:val="18"/>
-        </w:rPr>
-        <w:t xml:space="preserve"> em qualquer pasta de seu computador</w:t>
+        <w:t xml:space="preserve">Instalou o React Native </w:t>
+      </w:r>
+    </w:p>
+    <w:p>
+      <w:pPr>
+        <w:rPr>
+          <w:color w:val="00B0F0"/>
+          <w:sz w:val="18"/>
+        </w:rPr>
+      </w:pPr>
+      <w:r>
+        <w:rPr>
+          <w:color w:val="00B0F0"/>
+          <w:sz w:val="18"/>
+        </w:rPr>
+        <w:t>Configurou a variável de ambiente para utilizar o npm em qualquer pasta de seu computador</w:t>
       </w:r>
     </w:p>
     <w:p>
@@ -4429,26 +3896,10 @@
     </w:p>
     <w:p>
       <w:r>
-        <w:t xml:space="preserve">Com o software finalizado, A SP Medical </w:t>
-      </w:r>
-      <w:proofErr w:type="spellStart"/>
-      <w:r>
-        <w:t>Group</w:t>
-      </w:r>
-      <w:proofErr w:type="spellEnd"/>
-      <w:r>
-        <w:t xml:space="preserve"> deseja aplicar </w:t>
-      </w:r>
-      <w:r>
-        <w:t xml:space="preserve">funcionalidades de Data </w:t>
-      </w:r>
-      <w:proofErr w:type="spellStart"/>
-      <w:r>
-        <w:t>Analytics</w:t>
-      </w:r>
-      <w:proofErr w:type="spellEnd"/>
-      <w:r>
-        <w:t xml:space="preserve"> em seu sistema. A empresa deseja começar com um sistema de identificação de surtos e epidemias.</w:t>
+        <w:t xml:space="preserve">Com o software finalizado, A SP Medical Group deseja aplicar </w:t>
+      </w:r>
+      <w:r>
+        <w:t>funcionalidades de Data Analytics em seu sistema. A empresa deseja começar com um sistema de identificação de surtos e epidemias.</w:t>
       </w:r>
       <w:r>
         <w:rPr>
@@ -4704,16 +4155,8 @@
         <w:rPr>
           <w:i/>
         </w:rPr>
-        <w:t>Web Back-</w:t>
-      </w:r>
-      <w:proofErr w:type="spellStart"/>
-      <w:r>
-        <w:rPr>
-          <w:i/>
-        </w:rPr>
-        <w:t>End</w:t>
-      </w:r>
-      <w:proofErr w:type="spellEnd"/>
+        <w:t>Web Back-End</w:t>
+      </w:r>
     </w:p>
     <w:p>
       <w:r>

</xml_diff>